<commit_message>
Final Changes on .doc
</commit_message>
<xml_diff>
--- a/Τεχνολογία Πολυμέσων.docx
+++ b/Τεχνολογία Πολυμέσων.docx
@@ -63,14 +63,51 @@
     </w:p>
     <w:p>
       <w:pPr>
-        <w:jc w:val="center"/>
-        <w:rPr>
-          <w:b/>
-          <w:sz w:val="36"/>
+        <w:rPr>
+          <w:b/>
+          <w:sz w:val="24"/>
           <w:u w:val="single"/>
           <w:lang w:val="el-GR"/>
         </w:rPr>
       </w:pPr>
+      <w:r>
+        <w:rPr>
+          <w:b/>
+          <w:sz w:val="24"/>
+          <w:u w:val="single"/>
+          <w:lang w:val="el-GR"/>
+        </w:rPr>
+        <w:t>Μπεκρής Δημήτριος</w:t>
+      </w:r>
+      <w:r>
+        <w:rPr>
+          <w:b/>
+          <w:sz w:val="24"/>
+          <w:u w:val="single"/>
+          <w:lang w:val="el-GR"/>
+        </w:rPr>
+        <w:t>:</w:t>
+      </w:r>
+      <w:bookmarkStart w:id="0" w:name="_GoBack"/>
+      <w:bookmarkEnd w:id="0"/>
+      <w:r>
+        <w:rPr>
+          <w:b/>
+          <w:sz w:val="24"/>
+          <w:u w:val="single"/>
+          <w:lang w:val="el-GR"/>
+        </w:rPr>
+        <w:t xml:space="preserve"> </w:t>
+      </w:r>
+      <w:r>
+        <w:rPr>
+          <w:b/>
+          <w:sz w:val="24"/>
+          <w:u w:val="single"/>
+          <w:lang w:val="el-GR"/>
+        </w:rPr>
+        <w:t>03117116</w:t>
+      </w:r>
     </w:p>
     <w:p>
       <w:r>
@@ -187,16 +224,7 @@
         <w:t xml:space="preserve"> </w:t>
       </w:r>
       <w:r>
-        <w:t xml:space="preserve">“Application”, </w:t>
-      </w:r>
-      <w:r>
-        <w:t>“</w:t>
-      </w:r>
-      <w:r>
-        <w:t>Details</w:t>
-      </w:r>
-      <w:r>
-        <w:t>”</w:t>
+        <w:t>“Application”, “Details”</w:t>
       </w:r>
     </w:p>
     <w:p>
@@ -626,13 +654,7 @@
         <w:rPr>
           <w:lang w:val="el-GR"/>
         </w:rPr>
-        <w:t xml:space="preserve">όπου παρουσιάζονται </w:t>
-      </w:r>
-      <w:r>
-        <w:rPr>
-          <w:lang w:val="el-GR"/>
-        </w:rPr>
-        <w:t xml:space="preserve">ο χρήστης πληκτρολογεί ενα κωδικό και γίνεται κλήση </w:t>
+        <w:t xml:space="preserve">όπου παρουσιάζονται ο χρήστης πληκτρολογεί ενα κωδικό και γίνεται κλήση </w:t>
       </w:r>
       <w:r>
         <w:t>API</w:t>
@@ -1032,8 +1054,6 @@
       <w:r>
         <w:t>s</w:t>
       </w:r>
-      <w:bookmarkStart w:id="0" w:name="_GoBack"/>
-      <w:bookmarkEnd w:id="0"/>
       <w:r>
         <w:rPr>
           <w:lang w:val="el-GR"/>
@@ -1420,19 +1440,7 @@
         <w:rPr>
           <w:lang w:val="el-GR"/>
         </w:rPr>
-        <w:t>Το παιχνίδι τελειώνει, όταν ο χρήστης βρει την κρυμένη λέξη. Τότε εμφανίζεται modal με μήνυμα επιτυχίας. Αν το χρήστης φτάσει τ</w:t>
-      </w:r>
-      <w:r>
-        <w:rPr>
-          <w:lang w:val="el-GR"/>
-        </w:rPr>
-        <w:t>ο ανώ</w:t>
-      </w:r>
-      <w:r>
-        <w:rPr>
-          <w:lang w:val="el-GR"/>
-        </w:rPr>
-        <w:t xml:space="preserve">τερο όριο λαθών, το οποίο είναι 5, τότε εμφανίζεται μήνυμα αποτυχίας. </w:t>
+        <w:t xml:space="preserve">Το παιχνίδι τελειώνει, όταν ο χρήστης βρει την κρυμένη λέξη. Τότε εμφανίζεται modal με μήνυμα επιτυχίας. Αν το χρήστης φτάσει το ανώτερο όριο λαθών, το οποίο είναι 5, τότε εμφανίζεται μήνυμα αποτυχίας. </w:t>
       </w:r>
     </w:p>
     <w:p>
@@ -1518,6 +1526,11 @@
       </w:r>
     </w:p>
     <w:p>
+      <w:pPr>
+        <w:rPr>
+          <w:lang w:val="el-GR"/>
+        </w:rPr>
+      </w:pPr>
       <w:r>
         <w:rPr>
           <w:lang w:val="el-GR"/>
@@ -1661,6 +1674,90 @@
           <w:lang w:val="el-GR"/>
         </w:rPr>
       </w:pPr>
+    </w:p>
+    <w:p>
+      <w:pPr>
+        <w:rPr>
+          <w:b/>
+          <w:sz w:val="32"/>
+          <w:lang w:val="el-GR"/>
+        </w:rPr>
+      </w:pPr>
+      <w:r>
+        <w:rPr>
+          <w:b/>
+          <w:sz w:val="32"/>
+          <w:lang w:val="el-GR"/>
+        </w:rPr>
+        <w:t>4.</w:t>
+      </w:r>
+      <w:r>
+        <w:rPr>
+          <w:b/>
+          <w:sz w:val="32"/>
+        </w:rPr>
+        <w:t>JavaDoc</w:t>
+      </w:r>
+      <w:r>
+        <w:rPr>
+          <w:b/>
+          <w:sz w:val="32"/>
+          <w:lang w:val="el-GR"/>
+        </w:rPr>
+        <w:t>:</w:t>
+      </w:r>
+    </w:p>
+    <w:p>
+      <w:pPr>
+        <w:rPr>
+          <w:lang w:val="el-GR"/>
+        </w:rPr>
+      </w:pPr>
+      <w:r>
+        <w:t>JavaDoc</w:t>
+      </w:r>
+      <w:r>
+        <w:rPr>
+          <w:lang w:val="el-GR"/>
+        </w:rPr>
+        <w:t xml:space="preserve"> </w:t>
+      </w:r>
+      <w:r>
+        <w:rPr>
+          <w:lang w:val="el-GR"/>
+        </w:rPr>
+        <w:t xml:space="preserve">χρησιμοποιήθηκε για την κλάση </w:t>
+      </w:r>
+      <w:r>
+        <w:t>Dictionary</w:t>
+      </w:r>
+      <w:r>
+        <w:rPr>
+          <w:lang w:val="el-GR"/>
+        </w:rPr>
+        <w:t xml:space="preserve">, </w:t>
+      </w:r>
+      <w:r>
+        <w:rPr>
+          <w:lang w:val="el-GR"/>
+        </w:rPr>
+        <w:t xml:space="preserve">για όλες τις </w:t>
+      </w:r>
+      <w:r>
+        <w:t>public</w:t>
+      </w:r>
+      <w:r>
+        <w:rPr>
+          <w:lang w:val="el-GR"/>
+        </w:rPr>
+        <w:t xml:space="preserve"> </w:t>
+      </w:r>
+      <w:r>
+        <w:rPr>
+          <w:lang w:val="el-GR"/>
+        </w:rPr>
+        <w:t>μεθόδους της.</w:t>
+      </w:r>
     </w:p>
     <w:sectPr>
       <w:pgSz w:w="12240" w:h="15840"/>

</xml_diff>